<commit_message>
After several days of research and scouring the net, I finally settled on a solution to my issue... it's extremelt inelegant compared to what I hoped to use. I'm just forcing a pag update when clicking the navlinks.
</commit_message>
<xml_diff>
--- a/Github/Fenner_William-WAI/Fenner_William_Project_Proposal.docx
+++ b/Github/Fenner_William-WAI/Fenner_William_Project_Proposal.docx
@@ -103,8 +103,6 @@
       <w:r>
         <w:t>ded in greenery so hopefully I can give it a natural-technology sort of feel to it visually.</w:t>
       </w:r>
-      <w:bookmarkStart w:id="0" w:name="_GoBack"/>
-      <w:bookmarkEnd w:id="0"/>
     </w:p>
     <w:p>
       <w:pPr>
@@ -142,12 +140,29 @@
       <w:pPr>
         <w:spacing w:line="480" w:lineRule="auto"/>
       </w:pPr>
-      <w:r>
-        <w:t>*</w:t>
-      </w:r>
-      <w:r>
-        <w:t>Ran low on thoughts for the mobile version early on. The actual project will help me figure out more options and such I think.</w:t>
-      </w:r>
+      <w:proofErr w:type="spellStart"/>
+      <w:r>
+        <w:t>Github</w:t>
+      </w:r>
+      <w:proofErr w:type="spellEnd"/>
+      <w:r>
+        <w:t xml:space="preserve"> link: </w:t>
+      </w:r>
+      <w:hyperlink r:id="rId6" w:history="1">
+        <w:r>
+          <w:rPr>
+            <w:rStyle w:val="Hyperlink"/>
+          </w:rPr>
+          <w:t>https://github.com/wsf235/Fenner_William-WAI/tree/compendium/Github/Fenner_William-WAI/compendium</w:t>
+        </w:r>
+      </w:hyperlink>
+    </w:p>
+    <w:p>
+      <w:pPr>
+        <w:spacing w:line="480" w:lineRule="auto"/>
+      </w:pPr>
+      <w:bookmarkStart w:id="0" w:name="_GoBack"/>
+      <w:bookmarkEnd w:id="0"/>
     </w:p>
     <w:sectPr>
       <w:pgSz w:w="12240" w:h="15840"/>

</xml_diff>